<commit_message>
uploading revised course outline
</commit_message>
<xml_diff>
--- a/ADA_course_outline Spring 2020.docx
+++ b/ADA_course_outline Spring 2020.docx
@@ -83,7 +83,7 @@
           <w:sz w:val="22"/>
           <w:szCs w:val="22"/>
         </w:rPr>
-        <w:t>SPRING 201</w:t>
+        <w:t xml:space="preserve">SPRING </w:t>
       </w:r>
       <w:r>
         <w:rPr>
@@ -93,8 +93,10 @@
           <w:sz w:val="22"/>
           <w:szCs w:val="22"/>
         </w:rPr>
-        <w:t>9</w:t>
-      </w:r>
+        <w:t>2020</w:t>
+      </w:r>
+      <w:bookmarkStart w:id="0" w:name="_GoBack"/>
+      <w:bookmarkEnd w:id="0"/>
     </w:p>
     <w:p>
       <w:pPr>
@@ -1639,8 +1641,8 @@
         </w:rPr>
         <w:t xml:space="preserve"> </w:t>
       </w:r>
-      <w:bookmarkStart w:id="0" w:name="OLE_LINK1"/>
-      <w:bookmarkStart w:id="1" w:name="OLE_LINK2"/>
+      <w:bookmarkStart w:id="1" w:name="OLE_LINK1"/>
+      <w:bookmarkStart w:id="2" w:name="OLE_LINK2"/>
       <w:r>
         <w:rPr>
           <w:rFonts w:ascii="Arial" w:hAnsi="Arial" w:cs="Arial"/>
@@ -3575,8 +3577,8 @@
         </w:rPr>
       </w:pPr>
     </w:p>
-    <w:bookmarkEnd w:id="0"/>
     <w:bookmarkEnd w:id="1"/>
+    <w:bookmarkEnd w:id="2"/>
     <w:p>
       <w:pPr>
         <w:pStyle w:val="1AutoList2"/>
@@ -7279,15 +7281,29 @@
               </w:rPr>
               <w:t xml:space="preserve">R for data science chapter 27: </w:t>
             </w:r>
-            <w:r>
+            <w:hyperlink r:id="rId35" w:history="1">
+              <w:r>
+                <w:rPr>
+                  <w:rStyle w:val="Hyperlink"/>
+                  <w:rFonts w:ascii="Arial" w:hAnsi="Arial" w:cs="Arial"/>
+                  <w:sz w:val="22"/>
+                  <w:szCs w:val="22"/>
+                </w:rPr>
+                <w:t>https://r4ds.had.co.nz/r-markdown.html</w:t>
+              </w:r>
+            </w:hyperlink>
+          </w:p>
+          <w:p>
+            <w:pPr>
+              <w:pStyle w:val="ListParagraph"/>
+              <w:spacing w:line="276" w:lineRule="auto"/>
               <w:rPr>
                 <w:rFonts w:ascii="Arial" w:hAnsi="Arial" w:cs="Arial"/>
                 <w:color w:val="000000"/>
                 <w:sz w:val="22"/>
                 <w:szCs w:val="22"/>
               </w:rPr>
-              <w:t>https://r4ds.had.co.nz/r-markdown.html</w:t>
-            </w:r>
+            </w:pPr>
           </w:p>
           <w:p>
             <w:pPr>
@@ -7715,7 +7731,7 @@
               </w:rPr>
               <w:t xml:space="preserve">. 2014, Vol 10, Issue </w:t>
             </w:r>
-            <w:hyperlink r:id="rId35" w:history="1">
+            <w:hyperlink r:id="rId36" w:history="1">
               <w:r>
                 <w:rPr>
                   <w:rStyle w:val="Hyperlink"/>
@@ -7844,7 +7860,7 @@
               </w:rPr>
               <w:t xml:space="preserve">Module 5: </w:t>
             </w:r>
-            <w:hyperlink r:id="rId36" w:history="1">
+            <w:hyperlink r:id="rId37" w:history="1">
               <w:r>
                 <w:rPr>
                   <w:rStyle w:val="Hyperlink"/>
@@ -8002,7 +8018,7 @@
               </w:rPr>
               <w:t xml:space="preserve"> </w:t>
             </w:r>
-            <w:hyperlink r:id="rId37" w:history="1">
+            <w:hyperlink r:id="rId38" w:history="1">
               <w:r>
                 <w:rPr>
                   <w:rStyle w:val="Hyperlink"/>
@@ -8585,7 +8601,7 @@
               </w:rPr>
               <w:t xml:space="preserve">Quick-R Generalized Linear Models </w:t>
             </w:r>
-            <w:hyperlink r:id="rId38" w:history="1">
+            <w:hyperlink r:id="rId39" w:history="1">
               <w:r>
                 <w:rPr>
                   <w:rStyle w:val="Hyperlink"/>
@@ -9056,7 +9072,7 @@
                 <w:szCs w:val="22"/>
               </w:rPr>
             </w:pPr>
-            <w:hyperlink r:id="rId39" w:history="1">
+            <w:hyperlink r:id="rId40" w:history="1">
               <w:r>
                 <w:rPr>
                   <w:rStyle w:val="Hyperlink"/>
@@ -9094,7 +9110,7 @@
                 <w:u w:val="none"/>
               </w:rPr>
             </w:pPr>
-            <w:hyperlink r:id="rId40" w:history="1">
+            <w:hyperlink r:id="rId41" w:history="1">
               <w:r>
                 <w:rPr>
                   <w:rStyle w:val="Hyperlink"/>
@@ -9380,7 +9396,7 @@
               </w:rPr>
               <w:t xml:space="preserve">A Practical Guide to Understanding Kaplan-Meier Curves </w:t>
             </w:r>
-            <w:hyperlink r:id="rId41" w:history="1">
+            <w:hyperlink r:id="rId42" w:history="1">
               <w:r>
                 <w:rPr>
                   <w:rStyle w:val="Hyperlink"/>
@@ -9615,7 +9631,7 @@
                 <w:szCs w:val="22"/>
               </w:rPr>
             </w:pPr>
-            <w:hyperlink r:id="rId42" w:history="1">
+            <w:hyperlink r:id="rId43" w:history="1">
               <w:r>
                 <w:rPr>
                   <w:rStyle w:val="Hyperlink"/>
@@ -10455,7 +10471,7 @@
                 <w:szCs w:val="22"/>
               </w:rPr>
             </w:pPr>
-            <w:hyperlink r:id="rId43" w:history="1">
+            <w:hyperlink r:id="rId44" w:history="1">
               <w:r>
                 <w:rPr>
                   <w:rStyle w:val="Hyperlink"/>
@@ -10480,7 +10496,7 @@
                 <w:szCs w:val="22"/>
               </w:rPr>
             </w:pPr>
-            <w:hyperlink r:id="rId44" w:history="1">
+            <w:hyperlink r:id="rId45" w:history="1">
               <w:r>
                 <w:rPr>
                   <w:rStyle w:val="Hyperlink"/>
@@ -10513,7 +10529,7 @@
                 <w:szCs w:val="22"/>
               </w:rPr>
             </w:pPr>
-            <w:hyperlink r:id="rId45" w:history="1">
+            <w:hyperlink r:id="rId46" w:history="1">
               <w:r>
                 <w:rPr>
                   <w:rStyle w:val="Hyperlink"/>
@@ -10899,8 +10915,6 @@
               </w:rPr>
               <w:t>0</w:t>
             </w:r>
-            <w:bookmarkStart w:id="2" w:name="_GoBack"/>
-            <w:bookmarkEnd w:id="2"/>
             <w:r>
               <w:rPr>
                 <w:rFonts w:ascii="Arial" w:hAnsi="Arial" w:cs="Arial"/>
@@ -11463,7 +11477,7 @@
         </w:rPr>
         <w:t xml:space="preserve">Analysis and Reporting Modules </w:t>
       </w:r>
-      <w:hyperlink r:id="rId46" w:history="1">
+      <w:hyperlink r:id="rId47" w:history="1">
         <w:r>
           <w:rPr>
             <w:rStyle w:val="Hyperlink"/>
@@ -11494,7 +11508,7 @@
         </w:rPr>
         <w:t xml:space="preserve">and </w:t>
       </w:r>
-      <w:hyperlink r:id="rId47" w:history="1">
+      <w:hyperlink r:id="rId48" w:history="1">
         <w:r>
           <w:rPr>
             <w:rStyle w:val="Hyperlink"/>
@@ -11542,7 +11556,7 @@
         </w:rPr>
         <w:t xml:space="preserve"> </w:t>
       </w:r>
-      <w:hyperlink r:id="rId48" w:history="1">
+      <w:hyperlink r:id="rId49" w:history="1">
         <w:r>
           <w:rPr>
             <w:rStyle w:val="Hyperlink"/>
@@ -11583,7 +11597,7 @@
         </w:rPr>
         <w:t xml:space="preserve">Peng 2: </w:t>
       </w:r>
-      <w:hyperlink r:id="rId49" w:history="1">
+      <w:hyperlink r:id="rId50" w:history="1">
         <w:r>
           <w:rPr>
             <w:rStyle w:val="Hyperlink"/>
@@ -11631,7 +11645,7 @@
         </w:rPr>
         <w:t xml:space="preserve">Peng 3: </w:t>
       </w:r>
-      <w:hyperlink r:id="rId50" w:history="1">
+      <w:hyperlink r:id="rId51" w:history="1">
         <w:r>
           <w:rPr>
             <w:rStyle w:val="Hyperlink"/>
@@ -11667,7 +11681,7 @@
         </w:rPr>
         <w:t xml:space="preserve">Ram K. Git can facilitate greater reproducibility and increased transparency in science. Ram Source Code for Biology and Medicine 2013, 8:7 </w:t>
       </w:r>
-      <w:hyperlink r:id="rId51" w:history="1">
+      <w:hyperlink r:id="rId52" w:history="1">
         <w:r>
           <w:rPr>
             <w:rStyle w:val="Hyperlink"/>
@@ -11753,7 +11767,7 @@
         </w:rPr>
         <w:t>2016 Jan 19;12(1):e1004668. </w:t>
       </w:r>
-      <w:hyperlink r:id="rId52" w:history="1">
+      <w:hyperlink r:id="rId53" w:history="1">
         <w:r>
           <w:rPr>
             <w:rStyle w:val="Hyperlink"/>
@@ -20500,6 +20514,16 @@
       <w:shd w:val="clear" w:color="auto" w:fill="E1DFDD"/>
     </w:rPr>
   </w:style>
+  <w:style w:type="character" w:styleId="UnresolvedMention">
+    <w:name w:val="Unresolved Mention"/>
+    <w:basedOn w:val="DefaultParagraphFont"/>
+    <w:uiPriority w:val="99"/>
+    <w:rsid w:val="000B5ED2"/>
+    <w:rPr>
+      <w:color w:val="605E5C"/>
+      <w:shd w:val="clear" w:color="auto" w:fill="E1DFDD"/>
+    </w:rPr>
+  </w:style>
 </w:styles>
 </file>
 
@@ -20791,7 +20815,7 @@
 </file>
 
 <file path=customXml/itemProps1.xml><?xml version="1.0" encoding="utf-8"?>
-<ds:datastoreItem xmlns:ds="http://schemas.openxmlformats.org/officeDocument/2006/customXml" ds:itemID="{CB4B0E48-CA51-A24C-BD90-3D3CE10FDE9A}">
+<ds:datastoreItem xmlns:ds="http://schemas.openxmlformats.org/officeDocument/2006/customXml" ds:itemID="{64BB2FBD-BCB3-F44C-B87A-15F156E05349}">
   <ds:schemaRefs>
     <ds:schemaRef ds:uri="http://schemas.openxmlformats.org/officeDocument/2006/bibliography"/>
   </ds:schemaRefs>

</xml_diff>

<commit_message>
adding syllabus with updates to RMST readings
</commit_message>
<xml_diff>
--- a/ADA_course_outline Spring 2020.docx
+++ b/ADA_course_outline Spring 2020.docx
@@ -95,8 +95,6 @@
         </w:rPr>
         <w:t>2020</w:t>
       </w:r>
-      <w:bookmarkStart w:id="0" w:name="_GoBack"/>
-      <w:bookmarkEnd w:id="0"/>
     </w:p>
     <w:p>
       <w:pPr>
@@ -1641,8 +1639,8 @@
         </w:rPr>
         <w:t xml:space="preserve"> </w:t>
       </w:r>
-      <w:bookmarkStart w:id="1" w:name="OLE_LINK1"/>
-      <w:bookmarkStart w:id="2" w:name="OLE_LINK2"/>
+      <w:bookmarkStart w:id="0" w:name="OLE_LINK1"/>
+      <w:bookmarkStart w:id="1" w:name="OLE_LINK2"/>
       <w:r>
         <w:rPr>
           <w:rFonts w:ascii="Arial" w:hAnsi="Arial" w:cs="Arial"/>
@@ -3577,8 +3575,8 @@
         </w:rPr>
       </w:pPr>
     </w:p>
+    <w:bookmarkEnd w:id="0"/>
     <w:bookmarkEnd w:id="1"/>
-    <w:bookmarkEnd w:id="2"/>
     <w:p>
       <w:pPr>
         <w:pStyle w:val="1AutoList2"/>
@@ -7144,7 +7142,7 @@
       </w:tr>
       <w:tr>
         <w:trPr>
-          <w:trHeight w:val="2321"/>
+          <w:trHeight w:val="1601"/>
         </w:trPr>
         <w:tc>
           <w:tcPr>
@@ -7293,30 +7291,6 @@
               </w:r>
             </w:hyperlink>
           </w:p>
-          <w:p>
-            <w:pPr>
-              <w:pStyle w:val="ListParagraph"/>
-              <w:spacing w:line="276" w:lineRule="auto"/>
-              <w:rPr>
-                <w:rFonts w:ascii="Arial" w:hAnsi="Arial" w:cs="Arial"/>
-                <w:color w:val="000000"/>
-                <w:sz w:val="22"/>
-                <w:szCs w:val="22"/>
-              </w:rPr>
-            </w:pPr>
-          </w:p>
-          <w:p>
-            <w:pPr>
-              <w:pStyle w:val="ListParagraph"/>
-              <w:spacing w:line="276" w:lineRule="auto"/>
-              <w:rPr>
-                <w:rFonts w:ascii="Arial" w:hAnsi="Arial" w:cs="Arial"/>
-                <w:color w:val="000000"/>
-                <w:sz w:val="22"/>
-                <w:szCs w:val="22"/>
-              </w:rPr>
-            </w:pPr>
-          </w:p>
         </w:tc>
         <w:tc>
           <w:tcPr>
@@ -7508,6 +7482,8 @@
               </w:rPr>
               <w:t>Nothing</w:t>
             </w:r>
+            <w:bookmarkStart w:id="2" w:name="_GoBack"/>
+            <w:bookmarkEnd w:id="2"/>
           </w:p>
         </w:tc>
       </w:tr>
@@ -8257,7 +8233,6 @@
                 <w:sz w:val="22"/>
                 <w:szCs w:val="22"/>
               </w:rPr>
-              <w:lastRenderedPageBreak/>
               <w:t>5:</w:t>
             </w:r>
             <w:r>
@@ -8541,6 +8516,7 @@
                 <w:sz w:val="22"/>
                 <w:szCs w:val="22"/>
               </w:rPr>
+              <w:lastRenderedPageBreak/>
               <w:t>6</w:t>
             </w:r>
             <w:r>
@@ -9125,10 +9101,7 @@
           </w:p>
           <w:p>
             <w:pPr>
-              <w:numPr>
-                <w:ilvl w:val="0"/>
-                <w:numId w:val="17"/>
-              </w:numPr>
+              <w:ind w:left="720"/>
               <w:rPr>
                 <w:rFonts w:asciiTheme="minorHAnsi" w:hAnsiTheme="minorHAnsi" w:cstheme="minorHAnsi"/>
                 <w:bCs/>
@@ -9136,15 +9109,6 @@
                 <w:szCs w:val="22"/>
               </w:rPr>
             </w:pPr>
-            <w:r>
-              <w:rPr>
-                <w:rStyle w:val="Hyperlink"/>
-                <w:rFonts w:asciiTheme="minorHAnsi" w:hAnsiTheme="minorHAnsi" w:cstheme="minorHAnsi"/>
-                <w:color w:val="000000" w:themeColor="text1"/>
-                <w:u w:val="none"/>
-              </w:rPr>
-              <w:t>TBD</w:t>
-            </w:r>
           </w:p>
         </w:tc>
         <w:tc>
@@ -9876,11 +9840,11 @@
               <w:pStyle w:val="ListParagraph"/>
               <w:numPr>
                 <w:ilvl w:val="0"/>
-                <w:numId w:val="33"/>
+                <w:numId w:val="35"/>
               </w:numPr>
               <w:rPr>
                 <w:rFonts w:ascii="Arial" w:hAnsi="Arial" w:cs="Arial"/>
-                <w:bCs/>
+                <w:color w:val="000000"/>
                 <w:sz w:val="22"/>
                 <w:szCs w:val="22"/>
               </w:rPr>
@@ -9888,12 +9852,158 @@
             <w:r>
               <w:rPr>
                 <w:rFonts w:ascii="Arial" w:hAnsi="Arial" w:cs="Arial"/>
-                <w:bCs/>
-                <w:sz w:val="22"/>
-                <w:szCs w:val="22"/>
-              </w:rPr>
-              <w:t>TBD: RMST reading</w:t>
-            </w:r>
+                <w:color w:val="000000"/>
+                <w:sz w:val="22"/>
+                <w:szCs w:val="22"/>
+              </w:rPr>
+              <w:t>survRM2 package:</w:t>
+            </w:r>
+            <w:r>
+              <w:rPr>
+                <w:rStyle w:val="apple-converted-space"/>
+                <w:rFonts w:ascii="Arial" w:hAnsi="Arial" w:cs="Arial"/>
+                <w:color w:val="000000"/>
+                <w:sz w:val="22"/>
+                <w:szCs w:val="22"/>
+              </w:rPr>
+              <w:t> </w:t>
+            </w:r>
+            <w:hyperlink r:id="rId44" w:history="1">
+              <w:r>
+                <w:rPr>
+                  <w:rStyle w:val="Hyperlink"/>
+                  <w:rFonts w:ascii="Arial" w:hAnsi="Arial" w:cs="Arial"/>
+                  <w:color w:val="0563C1"/>
+                  <w:sz w:val="22"/>
+                  <w:szCs w:val="22"/>
+                </w:rPr>
+                <w:t>https://cran.r-project.org/web/packages/survRM2/vignettes/survRM2-vignette3-2.html</w:t>
+              </w:r>
+            </w:hyperlink>
+          </w:p>
+          <w:p>
+            <w:pPr>
+              <w:pStyle w:val="ListParagraph"/>
+              <w:widowControl/>
+              <w:numPr>
+                <w:ilvl w:val="0"/>
+                <w:numId w:val="35"/>
+              </w:numPr>
+              <w:autoSpaceDE/>
+              <w:autoSpaceDN/>
+              <w:rPr>
+                <w:rFonts w:ascii="Arial" w:hAnsi="Arial" w:cs="Arial"/>
+                <w:color w:val="000000"/>
+                <w:sz w:val="22"/>
+                <w:szCs w:val="22"/>
+              </w:rPr>
+            </w:pPr>
+            <w:r>
+              <w:rPr>
+                <w:rFonts w:ascii="Arial" w:hAnsi="Arial" w:cs="Arial"/>
+                <w:color w:val="000000"/>
+                <w:sz w:val="22"/>
+                <w:szCs w:val="22"/>
+              </w:rPr>
+              <w:t>BMC</w:t>
+            </w:r>
+            <w:r>
+              <w:rPr>
+                <w:rFonts w:ascii="Arial" w:hAnsi="Arial" w:cs="Arial"/>
+                <w:color w:val="000000"/>
+                <w:sz w:val="22"/>
+                <w:szCs w:val="22"/>
+              </w:rPr>
+              <w:t xml:space="preserve"> </w:t>
+            </w:r>
+            <w:r>
+              <w:rPr>
+                <w:rFonts w:ascii="Arial" w:hAnsi="Arial" w:cs="Arial"/>
+                <w:color w:val="000000"/>
+                <w:sz w:val="22"/>
+                <w:szCs w:val="22"/>
+              </w:rPr>
+              <w:t>paper:</w:t>
+            </w:r>
+            <w:r>
+              <w:rPr>
+                <w:rStyle w:val="apple-converted-space"/>
+                <w:rFonts w:ascii="Arial" w:hAnsi="Arial" w:cs="Arial"/>
+                <w:color w:val="000000"/>
+                <w:sz w:val="22"/>
+                <w:szCs w:val="22"/>
+              </w:rPr>
+              <w:t> </w:t>
+            </w:r>
+            <w:r>
+              <w:rPr>
+                <w:rStyle w:val="apple-converted-space"/>
+                <w:rFonts w:ascii="Arial" w:hAnsi="Arial" w:cs="Arial"/>
+                <w:color w:val="000000"/>
+                <w:sz w:val="22"/>
+                <w:szCs w:val="22"/>
+              </w:rPr>
+              <w:t xml:space="preserve"> </w:t>
+            </w:r>
+            <w:hyperlink r:id="rId45" w:history="1">
+              <w:r>
+                <w:rPr>
+                  <w:rStyle w:val="Hyperlink"/>
+                  <w:rFonts w:ascii="Arial" w:hAnsi="Arial" w:cs="Arial"/>
+                  <w:sz w:val="22"/>
+                  <w:szCs w:val="22"/>
+                </w:rPr>
+                <w:t>https://bmcmedresmethodol.biomedcentral.com/articles/10.1186/1471-2288-13-152</w:t>
+              </w:r>
+            </w:hyperlink>
+          </w:p>
+          <w:p>
+            <w:pPr>
+              <w:pStyle w:val="ListParagraph"/>
+              <w:widowControl/>
+              <w:numPr>
+                <w:ilvl w:val="0"/>
+                <w:numId w:val="35"/>
+              </w:numPr>
+              <w:autoSpaceDE/>
+              <w:autoSpaceDN/>
+              <w:rPr>
+                <w:rFonts w:ascii="Arial" w:hAnsi="Arial" w:cs="Arial"/>
+                <w:color w:val="000000"/>
+              </w:rPr>
+            </w:pPr>
+            <w:r>
+              <w:rPr>
+                <w:rFonts w:ascii="Arial" w:hAnsi="Arial" w:cs="Arial"/>
+                <w:color w:val="000000"/>
+                <w:sz w:val="22"/>
+                <w:szCs w:val="22"/>
+              </w:rPr>
+              <w:t>Statistics in Medicine paper:</w:t>
+            </w:r>
+            <w:hyperlink r:id="rId46" w:history="1">
+              <w:r>
+                <w:rPr>
+                  <w:rStyle w:val="Hyperlink"/>
+                  <w:rFonts w:ascii="Arial" w:hAnsi="Arial" w:cs="Arial"/>
+                  <w:color w:val="0563C1"/>
+                  <w:sz w:val="22"/>
+                  <w:szCs w:val="22"/>
+                </w:rPr>
+                <w:t>https://onlinelibrary.wiley.com/doi/full/10.1002/sim.4274?casa_token=O0ax8kPwo28AAAAA%3ApdwvU0Qaf2eKymby_N20iJinOdMmYQHf</w:t>
+              </w:r>
+              <w:r>
+                <w:rPr>
+                  <w:rStyle w:val="Hyperlink"/>
+                  <w:rFonts w:ascii="Arial" w:hAnsi="Arial" w:cs="Arial"/>
+                  <w:color w:val="0563C1"/>
+                  <w:sz w:val="22"/>
+                  <w:szCs w:val="22"/>
+                </w:rPr>
+                <w:lastRenderedPageBreak/>
+                <w:t>pqggN1CfDThgBwY6kXhKn3fUxaom12zTlIufHJ2DIj8VYDI</w:t>
+              </w:r>
+            </w:hyperlink>
           </w:p>
         </w:tc>
         <w:tc>
@@ -9917,6 +10027,7 @@
                 <w:sz w:val="22"/>
                 <w:szCs w:val="22"/>
               </w:rPr>
+              <w:lastRenderedPageBreak/>
               <w:t>PH assumption and restricted mean survival time</w:t>
             </w:r>
           </w:p>
@@ -10081,7 +10192,6 @@
                 <w:sz w:val="22"/>
                 <w:szCs w:val="22"/>
               </w:rPr>
-              <w:lastRenderedPageBreak/>
               <w:t>12:</w:t>
             </w:r>
             <w:r>
@@ -10297,15 +10407,6 @@
               </w:rPr>
               <w:t>KM, Cox, RMST)</w:t>
             </w:r>
-          </w:p>
-          <w:p>
-            <w:pPr>
-              <w:rPr>
-                <w:rFonts w:ascii="Arial" w:hAnsi="Arial" w:cs="Arial"/>
-                <w:sz w:val="22"/>
-                <w:szCs w:val="22"/>
-              </w:rPr>
-            </w:pPr>
           </w:p>
         </w:tc>
       </w:tr>
@@ -10471,7 +10572,7 @@
                 <w:szCs w:val="22"/>
               </w:rPr>
             </w:pPr>
-            <w:hyperlink r:id="rId44" w:history="1">
+            <w:hyperlink r:id="rId47" w:history="1">
               <w:r>
                 <w:rPr>
                   <w:rStyle w:val="Hyperlink"/>
@@ -10496,7 +10597,7 @@
                 <w:szCs w:val="22"/>
               </w:rPr>
             </w:pPr>
-            <w:hyperlink r:id="rId45" w:history="1">
+            <w:hyperlink r:id="rId48" w:history="1">
               <w:r>
                 <w:rPr>
                   <w:rStyle w:val="Hyperlink"/>
@@ -10529,7 +10630,7 @@
                 <w:szCs w:val="22"/>
               </w:rPr>
             </w:pPr>
-            <w:hyperlink r:id="rId46" w:history="1">
+            <w:hyperlink r:id="rId49" w:history="1">
               <w:r>
                 <w:rPr>
                   <w:rStyle w:val="Hyperlink"/>
@@ -11477,7 +11578,7 @@
         </w:rPr>
         <w:t xml:space="preserve">Analysis and Reporting Modules </w:t>
       </w:r>
-      <w:hyperlink r:id="rId47" w:history="1">
+      <w:hyperlink r:id="rId50" w:history="1">
         <w:r>
           <w:rPr>
             <w:rStyle w:val="Hyperlink"/>
@@ -11508,7 +11609,7 @@
         </w:rPr>
         <w:t xml:space="preserve">and </w:t>
       </w:r>
-      <w:hyperlink r:id="rId48" w:history="1">
+      <w:hyperlink r:id="rId51" w:history="1">
         <w:r>
           <w:rPr>
             <w:rStyle w:val="Hyperlink"/>
@@ -11556,7 +11657,7 @@
         </w:rPr>
         <w:t xml:space="preserve"> </w:t>
       </w:r>
-      <w:hyperlink r:id="rId49" w:history="1">
+      <w:hyperlink r:id="rId52" w:history="1">
         <w:r>
           <w:rPr>
             <w:rStyle w:val="Hyperlink"/>
@@ -11597,7 +11698,7 @@
         </w:rPr>
         <w:t xml:space="preserve">Peng 2: </w:t>
       </w:r>
-      <w:hyperlink r:id="rId50" w:history="1">
+      <w:hyperlink r:id="rId53" w:history="1">
         <w:r>
           <w:rPr>
             <w:rStyle w:val="Hyperlink"/>
@@ -11645,7 +11746,7 @@
         </w:rPr>
         <w:t xml:space="preserve">Peng 3: </w:t>
       </w:r>
-      <w:hyperlink r:id="rId51" w:history="1">
+      <w:hyperlink r:id="rId54" w:history="1">
         <w:r>
           <w:rPr>
             <w:rStyle w:val="Hyperlink"/>
@@ -11681,7 +11782,7 @@
         </w:rPr>
         <w:t xml:space="preserve">Ram K. Git can facilitate greater reproducibility and increased transparency in science. Ram Source Code for Biology and Medicine 2013, 8:7 </w:t>
       </w:r>
-      <w:hyperlink r:id="rId52" w:history="1">
+      <w:hyperlink r:id="rId55" w:history="1">
         <w:r>
           <w:rPr>
             <w:rStyle w:val="Hyperlink"/>
@@ -11767,7 +11868,7 @@
         </w:rPr>
         <w:t>2016 Jan 19;12(1):e1004668. </w:t>
       </w:r>
-      <w:hyperlink r:id="rId53" w:history="1">
+      <w:hyperlink r:id="rId56" w:history="1">
         <w:r>
           <w:rPr>
             <w:rStyle w:val="Hyperlink"/>
@@ -12138,6 +12239,122 @@
     </w:lvl>
   </w:abstractNum>
   <w:abstractNum w:abstractNumId="2" w15:restartNumberingAfterBreak="0">
+    <w:nsid w:val="03D06372"/>
+    <w:multiLevelType w:val="multilevel"/>
+    <w:tmpl w:val="1C7C1454"/>
+    <w:lvl w:ilvl="0">
+      <w:start w:val="1"/>
+      <w:numFmt w:val="decimal"/>
+      <w:lvlText w:val="%1."/>
+      <w:lvlJc w:val="left"/>
+      <w:pPr>
+        <w:tabs>
+          <w:tab w:val="num" w:pos="720"/>
+        </w:tabs>
+        <w:ind w:left="720" w:hanging="360"/>
+      </w:pPr>
+      <w:rPr>
+        <w:rFonts w:ascii="Calibri" w:eastAsiaTheme="minorEastAsia" w:hAnsi="Calibri" w:cs="Calibri"/>
+      </w:rPr>
+    </w:lvl>
+    <w:lvl w:ilvl="1" w:tentative="1">
+      <w:start w:val="1"/>
+      <w:numFmt w:val="decimal"/>
+      <w:lvlText w:val="%2."/>
+      <w:lvlJc w:val="left"/>
+      <w:pPr>
+        <w:tabs>
+          <w:tab w:val="num" w:pos="1440"/>
+        </w:tabs>
+        <w:ind w:left="1440" w:hanging="360"/>
+      </w:pPr>
+    </w:lvl>
+    <w:lvl w:ilvl="2" w:tentative="1">
+      <w:start w:val="1"/>
+      <w:numFmt w:val="decimal"/>
+      <w:lvlText w:val="%3."/>
+      <w:lvlJc w:val="left"/>
+      <w:pPr>
+        <w:tabs>
+          <w:tab w:val="num" w:pos="2160"/>
+        </w:tabs>
+        <w:ind w:left="2160" w:hanging="360"/>
+      </w:pPr>
+    </w:lvl>
+    <w:lvl w:ilvl="3" w:tentative="1">
+      <w:start w:val="1"/>
+      <w:numFmt w:val="decimal"/>
+      <w:lvlText w:val="%4."/>
+      <w:lvlJc w:val="left"/>
+      <w:pPr>
+        <w:tabs>
+          <w:tab w:val="num" w:pos="2880"/>
+        </w:tabs>
+        <w:ind w:left="2880" w:hanging="360"/>
+      </w:pPr>
+    </w:lvl>
+    <w:lvl w:ilvl="4" w:tentative="1">
+      <w:start w:val="1"/>
+      <w:numFmt w:val="decimal"/>
+      <w:lvlText w:val="%5."/>
+      <w:lvlJc w:val="left"/>
+      <w:pPr>
+        <w:tabs>
+          <w:tab w:val="num" w:pos="3600"/>
+        </w:tabs>
+        <w:ind w:left="3600" w:hanging="360"/>
+      </w:pPr>
+    </w:lvl>
+    <w:lvl w:ilvl="5" w:tentative="1">
+      <w:start w:val="1"/>
+      <w:numFmt w:val="decimal"/>
+      <w:lvlText w:val="%6."/>
+      <w:lvlJc w:val="left"/>
+      <w:pPr>
+        <w:tabs>
+          <w:tab w:val="num" w:pos="4320"/>
+        </w:tabs>
+        <w:ind w:left="4320" w:hanging="360"/>
+      </w:pPr>
+    </w:lvl>
+    <w:lvl w:ilvl="6" w:tentative="1">
+      <w:start w:val="1"/>
+      <w:numFmt w:val="decimal"/>
+      <w:lvlText w:val="%7."/>
+      <w:lvlJc w:val="left"/>
+      <w:pPr>
+        <w:tabs>
+          <w:tab w:val="num" w:pos="5040"/>
+        </w:tabs>
+        <w:ind w:left="5040" w:hanging="360"/>
+      </w:pPr>
+    </w:lvl>
+    <w:lvl w:ilvl="7" w:tentative="1">
+      <w:start w:val="1"/>
+      <w:numFmt w:val="decimal"/>
+      <w:lvlText w:val="%8."/>
+      <w:lvlJc w:val="left"/>
+      <w:pPr>
+        <w:tabs>
+          <w:tab w:val="num" w:pos="5760"/>
+        </w:tabs>
+        <w:ind w:left="5760" w:hanging="360"/>
+      </w:pPr>
+    </w:lvl>
+    <w:lvl w:ilvl="8" w:tentative="1">
+      <w:start w:val="1"/>
+      <w:numFmt w:val="decimal"/>
+      <w:lvlText w:val="%9."/>
+      <w:lvlJc w:val="left"/>
+      <w:pPr>
+        <w:tabs>
+          <w:tab w:val="num" w:pos="6480"/>
+        </w:tabs>
+        <w:ind w:left="6480" w:hanging="360"/>
+      </w:pPr>
+    </w:lvl>
+  </w:abstractNum>
+  <w:abstractNum w:abstractNumId="3" w15:restartNumberingAfterBreak="0">
     <w:nsid w:val="05EA10EC"/>
     <w:multiLevelType w:val="hybridMultilevel"/>
     <w:tmpl w:val="A028A8E6"/>
@@ -12284,7 +12501,7 @@
       </w:rPr>
     </w:lvl>
   </w:abstractNum>
-  <w:abstractNum w:abstractNumId="3" w15:restartNumberingAfterBreak="0">
+  <w:abstractNum w:abstractNumId="4" w15:restartNumberingAfterBreak="0">
     <w:nsid w:val="06004C3D"/>
     <w:multiLevelType w:val="hybridMultilevel"/>
     <w:tmpl w:val="F7947402"/>
@@ -12397,7 +12614,7 @@
       </w:rPr>
     </w:lvl>
   </w:abstractNum>
-  <w:abstractNum w:abstractNumId="4" w15:restartNumberingAfterBreak="0">
+  <w:abstractNum w:abstractNumId="5" w15:restartNumberingAfterBreak="0">
     <w:nsid w:val="0D437C0E"/>
     <w:multiLevelType w:val="hybridMultilevel"/>
     <w:tmpl w:val="63E25028"/>
@@ -12492,7 +12709,7 @@
       </w:pPr>
     </w:lvl>
   </w:abstractNum>
-  <w:abstractNum w:abstractNumId="5" w15:restartNumberingAfterBreak="0">
+  <w:abstractNum w:abstractNumId="6" w15:restartNumberingAfterBreak="0">
     <w:nsid w:val="105419A7"/>
     <w:multiLevelType w:val="hybridMultilevel"/>
     <w:tmpl w:val="8940F5B0"/>
@@ -12639,7 +12856,7 @@
       </w:rPr>
     </w:lvl>
   </w:abstractNum>
-  <w:abstractNum w:abstractNumId="6" w15:restartNumberingAfterBreak="0">
+  <w:abstractNum w:abstractNumId="7" w15:restartNumberingAfterBreak="0">
     <w:nsid w:val="18797D40"/>
     <w:multiLevelType w:val="hybridMultilevel"/>
     <w:tmpl w:val="C5F60D38"/>
@@ -12728,7 +12945,7 @@
       </w:pPr>
     </w:lvl>
   </w:abstractNum>
-  <w:abstractNum w:abstractNumId="7" w15:restartNumberingAfterBreak="0">
+  <w:abstractNum w:abstractNumId="8" w15:restartNumberingAfterBreak="0">
     <w:nsid w:val="1C686D59"/>
     <w:multiLevelType w:val="hybridMultilevel"/>
     <w:tmpl w:val="598E0706"/>
@@ -12841,7 +13058,7 @@
       </w:rPr>
     </w:lvl>
   </w:abstractNum>
-  <w:abstractNum w:abstractNumId="8" w15:restartNumberingAfterBreak="0">
+  <w:abstractNum w:abstractNumId="9" w15:restartNumberingAfterBreak="0">
     <w:nsid w:val="1D8A7853"/>
     <w:multiLevelType w:val="hybridMultilevel"/>
     <w:tmpl w:val="D194D640"/>
@@ -12954,7 +13171,7 @@
       </w:rPr>
     </w:lvl>
   </w:abstractNum>
-  <w:abstractNum w:abstractNumId="9" w15:restartNumberingAfterBreak="0">
+  <w:abstractNum w:abstractNumId="10" w15:restartNumberingAfterBreak="0">
     <w:nsid w:val="2206062E"/>
     <w:multiLevelType w:val="hybridMultilevel"/>
     <w:tmpl w:val="6F826A3C"/>
@@ -13067,7 +13284,7 @@
       </w:rPr>
     </w:lvl>
   </w:abstractNum>
-  <w:abstractNum w:abstractNumId="10" w15:restartNumberingAfterBreak="0">
+  <w:abstractNum w:abstractNumId="11" w15:restartNumberingAfterBreak="0">
     <w:nsid w:val="24B72F78"/>
     <w:multiLevelType w:val="hybridMultilevel"/>
     <w:tmpl w:val="E8803326"/>
@@ -13180,7 +13397,7 @@
       </w:rPr>
     </w:lvl>
   </w:abstractNum>
-  <w:abstractNum w:abstractNumId="11" w15:restartNumberingAfterBreak="0">
+  <w:abstractNum w:abstractNumId="12" w15:restartNumberingAfterBreak="0">
     <w:nsid w:val="25294342"/>
     <w:multiLevelType w:val="hybridMultilevel"/>
     <w:tmpl w:val="E5A0EF46"/>
@@ -13293,7 +13510,7 @@
       </w:rPr>
     </w:lvl>
   </w:abstractNum>
-  <w:abstractNum w:abstractNumId="12" w15:restartNumberingAfterBreak="0">
+  <w:abstractNum w:abstractNumId="13" w15:restartNumberingAfterBreak="0">
     <w:nsid w:val="27A76E31"/>
     <w:multiLevelType w:val="hybridMultilevel"/>
     <w:tmpl w:val="22B0023C"/>
@@ -13440,7 +13657,120 @@
       </w:rPr>
     </w:lvl>
   </w:abstractNum>
-  <w:abstractNum w:abstractNumId="13" w15:restartNumberingAfterBreak="0">
+  <w:abstractNum w:abstractNumId="14" w15:restartNumberingAfterBreak="0">
+    <w:nsid w:val="298F0469"/>
+    <w:multiLevelType w:val="multilevel"/>
+    <w:tmpl w:val="D0944B9C"/>
+    <w:lvl w:ilvl="0">
+      <w:start w:val="1"/>
+      <w:numFmt w:val="bullet"/>
+      <w:lvlText w:val=""/>
+      <w:lvlJc w:val="left"/>
+      <w:pPr>
+        <w:ind w:left="720" w:hanging="360"/>
+      </w:pPr>
+      <w:rPr>
+        <w:rFonts w:ascii="Symbol" w:hAnsi="Symbol" w:hint="default"/>
+      </w:rPr>
+    </w:lvl>
+    <w:lvl w:ilvl="1" w:tentative="1">
+      <w:start w:val="1"/>
+      <w:numFmt w:val="decimal"/>
+      <w:lvlText w:val="%2."/>
+      <w:lvlJc w:val="left"/>
+      <w:pPr>
+        <w:tabs>
+          <w:tab w:val="num" w:pos="1440"/>
+        </w:tabs>
+        <w:ind w:left="1440" w:hanging="360"/>
+      </w:pPr>
+    </w:lvl>
+    <w:lvl w:ilvl="2" w:tentative="1">
+      <w:start w:val="1"/>
+      <w:numFmt w:val="decimal"/>
+      <w:lvlText w:val="%3."/>
+      <w:lvlJc w:val="left"/>
+      <w:pPr>
+        <w:tabs>
+          <w:tab w:val="num" w:pos="2160"/>
+        </w:tabs>
+        <w:ind w:left="2160" w:hanging="360"/>
+      </w:pPr>
+    </w:lvl>
+    <w:lvl w:ilvl="3" w:tentative="1">
+      <w:start w:val="1"/>
+      <w:numFmt w:val="decimal"/>
+      <w:lvlText w:val="%4."/>
+      <w:lvlJc w:val="left"/>
+      <w:pPr>
+        <w:tabs>
+          <w:tab w:val="num" w:pos="2880"/>
+        </w:tabs>
+        <w:ind w:left="2880" w:hanging="360"/>
+      </w:pPr>
+    </w:lvl>
+    <w:lvl w:ilvl="4" w:tentative="1">
+      <w:start w:val="1"/>
+      <w:numFmt w:val="decimal"/>
+      <w:lvlText w:val="%5."/>
+      <w:lvlJc w:val="left"/>
+      <w:pPr>
+        <w:tabs>
+          <w:tab w:val="num" w:pos="3600"/>
+        </w:tabs>
+        <w:ind w:left="3600" w:hanging="360"/>
+      </w:pPr>
+    </w:lvl>
+    <w:lvl w:ilvl="5" w:tentative="1">
+      <w:start w:val="1"/>
+      <w:numFmt w:val="decimal"/>
+      <w:lvlText w:val="%6."/>
+      <w:lvlJc w:val="left"/>
+      <w:pPr>
+        <w:tabs>
+          <w:tab w:val="num" w:pos="4320"/>
+        </w:tabs>
+        <w:ind w:left="4320" w:hanging="360"/>
+      </w:pPr>
+    </w:lvl>
+    <w:lvl w:ilvl="6" w:tentative="1">
+      <w:start w:val="1"/>
+      <w:numFmt w:val="decimal"/>
+      <w:lvlText w:val="%7."/>
+      <w:lvlJc w:val="left"/>
+      <w:pPr>
+        <w:tabs>
+          <w:tab w:val="num" w:pos="5040"/>
+        </w:tabs>
+        <w:ind w:left="5040" w:hanging="360"/>
+      </w:pPr>
+    </w:lvl>
+    <w:lvl w:ilvl="7" w:tentative="1">
+      <w:start w:val="1"/>
+      <w:numFmt w:val="decimal"/>
+      <w:lvlText w:val="%8."/>
+      <w:lvlJc w:val="left"/>
+      <w:pPr>
+        <w:tabs>
+          <w:tab w:val="num" w:pos="5760"/>
+        </w:tabs>
+        <w:ind w:left="5760" w:hanging="360"/>
+      </w:pPr>
+    </w:lvl>
+    <w:lvl w:ilvl="8" w:tentative="1">
+      <w:start w:val="1"/>
+      <w:numFmt w:val="decimal"/>
+      <w:lvlText w:val="%9."/>
+      <w:lvlJc w:val="left"/>
+      <w:pPr>
+        <w:tabs>
+          <w:tab w:val="num" w:pos="6480"/>
+        </w:tabs>
+        <w:ind w:left="6480" w:hanging="360"/>
+      </w:pPr>
+    </w:lvl>
+  </w:abstractNum>
+  <w:abstractNum w:abstractNumId="15" w15:restartNumberingAfterBreak="0">
     <w:nsid w:val="38014D64"/>
     <w:multiLevelType w:val="hybridMultilevel"/>
     <w:tmpl w:val="E54E8C34"/>
@@ -13529,7 +13859,7 @@
       </w:pPr>
     </w:lvl>
   </w:abstractNum>
-  <w:abstractNum w:abstractNumId="14" w15:restartNumberingAfterBreak="0">
+  <w:abstractNum w:abstractNumId="16" w15:restartNumberingAfterBreak="0">
     <w:nsid w:val="40C3422B"/>
     <w:multiLevelType w:val="hybridMultilevel"/>
     <w:tmpl w:val="772089D2"/>
@@ -13618,7 +13948,7 @@
       </w:pPr>
     </w:lvl>
   </w:abstractNum>
-  <w:abstractNum w:abstractNumId="15" w15:restartNumberingAfterBreak="0">
+  <w:abstractNum w:abstractNumId="17" w15:restartNumberingAfterBreak="0">
     <w:nsid w:val="40DA23DC"/>
     <w:multiLevelType w:val="hybridMultilevel"/>
     <w:tmpl w:val="73562A38"/>
@@ -13707,7 +14037,7 @@
       </w:pPr>
     </w:lvl>
   </w:abstractNum>
-  <w:abstractNum w:abstractNumId="16" w15:restartNumberingAfterBreak="0">
+  <w:abstractNum w:abstractNumId="18" w15:restartNumberingAfterBreak="0">
     <w:nsid w:val="423D65BA"/>
     <w:multiLevelType w:val="hybridMultilevel"/>
     <w:tmpl w:val="A20AEEAC"/>
@@ -13793,7 +14123,7 @@
       </w:pPr>
     </w:lvl>
   </w:abstractNum>
-  <w:abstractNum w:abstractNumId="17" w15:restartNumberingAfterBreak="0">
+  <w:abstractNum w:abstractNumId="19" w15:restartNumberingAfterBreak="0">
     <w:nsid w:val="42E64359"/>
     <w:multiLevelType w:val="hybridMultilevel"/>
     <w:tmpl w:val="3AF889A4"/>
@@ -13882,7 +14212,7 @@
       </w:pPr>
     </w:lvl>
   </w:abstractNum>
-  <w:abstractNum w:abstractNumId="18" w15:restartNumberingAfterBreak="0">
+  <w:abstractNum w:abstractNumId="20" w15:restartNumberingAfterBreak="0">
     <w:nsid w:val="442D2E07"/>
     <w:multiLevelType w:val="hybridMultilevel"/>
     <w:tmpl w:val="BCF6C194"/>
@@ -13995,7 +14325,7 @@
       </w:rPr>
     </w:lvl>
   </w:abstractNum>
-  <w:abstractNum w:abstractNumId="19" w15:restartNumberingAfterBreak="0">
+  <w:abstractNum w:abstractNumId="21" w15:restartNumberingAfterBreak="0">
     <w:nsid w:val="51E7628D"/>
     <w:multiLevelType w:val="hybridMultilevel"/>
     <w:tmpl w:val="F1341C74"/>
@@ -14108,7 +14438,7 @@
       </w:rPr>
     </w:lvl>
   </w:abstractNum>
-  <w:abstractNum w:abstractNumId="20" w15:restartNumberingAfterBreak="0">
+  <w:abstractNum w:abstractNumId="22" w15:restartNumberingAfterBreak="0">
     <w:nsid w:val="54743406"/>
     <w:multiLevelType w:val="multilevel"/>
     <w:tmpl w:val="1220B1FA"/>
@@ -14257,7 +14587,7 @@
       </w:rPr>
     </w:lvl>
   </w:abstractNum>
-  <w:abstractNum w:abstractNumId="21" w15:restartNumberingAfterBreak="0">
+  <w:abstractNum w:abstractNumId="23" w15:restartNumberingAfterBreak="0">
     <w:nsid w:val="547E3E2C"/>
     <w:multiLevelType w:val="hybridMultilevel"/>
     <w:tmpl w:val="8ACC4C26"/>
@@ -14370,7 +14700,7 @@
       </w:rPr>
     </w:lvl>
   </w:abstractNum>
-  <w:abstractNum w:abstractNumId="22" w15:restartNumberingAfterBreak="0">
+  <w:abstractNum w:abstractNumId="24" w15:restartNumberingAfterBreak="0">
     <w:nsid w:val="57BA4379"/>
     <w:multiLevelType w:val="hybridMultilevel"/>
     <w:tmpl w:val="507E7BD2"/>
@@ -14483,7 +14813,7 @@
       </w:rPr>
     </w:lvl>
   </w:abstractNum>
-  <w:abstractNum w:abstractNumId="23" w15:restartNumberingAfterBreak="0">
+  <w:abstractNum w:abstractNumId="25" w15:restartNumberingAfterBreak="0">
     <w:nsid w:val="5CBE3E2D"/>
     <w:multiLevelType w:val="hybridMultilevel"/>
     <w:tmpl w:val="329C0A58"/>
@@ -14596,7 +14926,7 @@
       </w:rPr>
     </w:lvl>
   </w:abstractNum>
-  <w:abstractNum w:abstractNumId="24" w15:restartNumberingAfterBreak="0">
+  <w:abstractNum w:abstractNumId="26" w15:restartNumberingAfterBreak="0">
     <w:nsid w:val="61390982"/>
     <w:multiLevelType w:val="hybridMultilevel"/>
     <w:tmpl w:val="75BADD26"/>
@@ -14685,7 +15015,7 @@
       </w:pPr>
     </w:lvl>
   </w:abstractNum>
-  <w:abstractNum w:abstractNumId="25" w15:restartNumberingAfterBreak="0">
+  <w:abstractNum w:abstractNumId="27" w15:restartNumberingAfterBreak="0">
     <w:nsid w:val="621A44F1"/>
     <w:multiLevelType w:val="hybridMultilevel"/>
     <w:tmpl w:val="2F2045D0"/>
@@ -14798,7 +15128,7 @@
       </w:rPr>
     </w:lvl>
   </w:abstractNum>
-  <w:abstractNum w:abstractNumId="26" w15:restartNumberingAfterBreak="0">
+  <w:abstractNum w:abstractNumId="28" w15:restartNumberingAfterBreak="0">
     <w:nsid w:val="6BC52BBA"/>
     <w:multiLevelType w:val="hybridMultilevel"/>
     <w:tmpl w:val="9088439E"/>
@@ -14911,7 +15241,7 @@
       </w:rPr>
     </w:lvl>
   </w:abstractNum>
-  <w:abstractNum w:abstractNumId="27" w15:restartNumberingAfterBreak="0">
+  <w:abstractNum w:abstractNumId="29" w15:restartNumberingAfterBreak="0">
     <w:nsid w:val="6E66086F"/>
     <w:multiLevelType w:val="hybridMultilevel"/>
     <w:tmpl w:val="CB0AEA58"/>
@@ -15024,7 +15354,7 @@
       </w:rPr>
     </w:lvl>
   </w:abstractNum>
-  <w:abstractNum w:abstractNumId="28" w15:restartNumberingAfterBreak="0">
+  <w:abstractNum w:abstractNumId="30" w15:restartNumberingAfterBreak="0">
     <w:nsid w:val="6F044ACE"/>
     <w:multiLevelType w:val="hybridMultilevel"/>
     <w:tmpl w:val="15662B20"/>
@@ -15113,7 +15443,7 @@
       </w:pPr>
     </w:lvl>
   </w:abstractNum>
-  <w:abstractNum w:abstractNumId="29" w15:restartNumberingAfterBreak="0">
+  <w:abstractNum w:abstractNumId="31" w15:restartNumberingAfterBreak="0">
     <w:nsid w:val="702504C1"/>
     <w:multiLevelType w:val="hybridMultilevel"/>
     <w:tmpl w:val="001C92DE"/>
@@ -15233,7 +15563,7 @@
       </w:rPr>
     </w:lvl>
   </w:abstractNum>
-  <w:abstractNum w:abstractNumId="30" w15:restartNumberingAfterBreak="0">
+  <w:abstractNum w:abstractNumId="32" w15:restartNumberingAfterBreak="0">
     <w:nsid w:val="74C21764"/>
     <w:multiLevelType w:val="hybridMultilevel"/>
     <w:tmpl w:val="1BD4F618"/>
@@ -15319,7 +15649,7 @@
       </w:pPr>
     </w:lvl>
   </w:abstractNum>
-  <w:abstractNum w:abstractNumId="31" w15:restartNumberingAfterBreak="0">
+  <w:abstractNum w:abstractNumId="33" w15:restartNumberingAfterBreak="0">
     <w:nsid w:val="760A3633"/>
     <w:multiLevelType w:val="hybridMultilevel"/>
     <w:tmpl w:val="E28EE55C"/>
@@ -15432,7 +15762,7 @@
       </w:rPr>
     </w:lvl>
   </w:abstractNum>
-  <w:abstractNum w:abstractNumId="32" w15:restartNumberingAfterBreak="0">
+  <w:abstractNum w:abstractNumId="34" w15:restartNumberingAfterBreak="0">
     <w:nsid w:val="79B857AF"/>
     <w:multiLevelType w:val="hybridMultilevel"/>
     <w:tmpl w:val="328CB24E"/>
@@ -15546,103 +15876,109 @@
     </w:lvl>
   </w:abstractNum>
   <w:num w:numId="1">
-    <w:abstractNumId w:val="4"/>
+    <w:abstractNumId w:val="5"/>
   </w:num>
   <w:num w:numId="2">
-    <w:abstractNumId w:val="12"/>
+    <w:abstractNumId w:val="13"/>
   </w:num>
   <w:num w:numId="3">
-    <w:abstractNumId w:val="5"/>
+    <w:abstractNumId w:val="6"/>
   </w:num>
   <w:num w:numId="4">
-    <w:abstractNumId w:val="2"/>
+    <w:abstractNumId w:val="3"/>
   </w:num>
   <w:num w:numId="5">
-    <w:abstractNumId w:val="29"/>
+    <w:abstractNumId w:val="31"/>
   </w:num>
   <w:num w:numId="6">
-    <w:abstractNumId w:val="15"/>
+    <w:abstractNumId w:val="17"/>
   </w:num>
   <w:num w:numId="7">
+    <w:abstractNumId w:val="20"/>
+  </w:num>
+  <w:num w:numId="8">
+    <w:abstractNumId w:val="30"/>
+  </w:num>
+  <w:num w:numId="9">
+    <w:abstractNumId w:val="27"/>
+  </w:num>
+  <w:num w:numId="10">
+    <w:abstractNumId w:val="21"/>
+  </w:num>
+  <w:num w:numId="11">
+    <w:abstractNumId w:val="34"/>
+  </w:num>
+  <w:num w:numId="12">
     <w:abstractNumId w:val="18"/>
   </w:num>
-  <w:num w:numId="8">
-    <w:abstractNumId w:val="28"/>
-  </w:num>
-  <w:num w:numId="9">
-    <w:abstractNumId w:val="25"/>
-  </w:num>
-  <w:num w:numId="10">
-    <w:abstractNumId w:val="19"/>
-  </w:num>
-  <w:num w:numId="11">
-    <w:abstractNumId w:val="32"/>
-  </w:num>
-  <w:num w:numId="12">
-    <w:abstractNumId w:val="16"/>
-  </w:num>
   <w:num w:numId="13">
-    <w:abstractNumId w:val="13"/>
+    <w:abstractNumId w:val="15"/>
   </w:num>
   <w:num w:numId="14">
     <w:abstractNumId w:val="1"/>
   </w:num>
   <w:num w:numId="15">
-    <w:abstractNumId w:val="11"/>
+    <w:abstractNumId w:val="12"/>
   </w:num>
   <w:num w:numId="16">
+    <w:abstractNumId w:val="9"/>
+  </w:num>
+  <w:num w:numId="17">
+    <w:abstractNumId w:val="33"/>
+  </w:num>
+  <w:num w:numId="18">
     <w:abstractNumId w:val="8"/>
   </w:num>
-  <w:num w:numId="17">
-    <w:abstractNumId w:val="31"/>
+  <w:num w:numId="19">
+    <w:abstractNumId w:val="26"/>
   </w:num>
-  <w:num w:numId="18">
-    <w:abstractNumId w:val="7"/>
-  </w:num>
-  <w:num w:numId="19">
+  <w:num w:numId="20">
     <w:abstractNumId w:val="24"/>
   </w:num>
-  <w:num w:numId="20">
-    <w:abstractNumId w:val="22"/>
-  </w:num>
   <w:num w:numId="21">
-    <w:abstractNumId w:val="14"/>
+    <w:abstractNumId w:val="16"/>
   </w:num>
   <w:num w:numId="22">
-    <w:abstractNumId w:val="26"/>
+    <w:abstractNumId w:val="28"/>
   </w:num>
   <w:num w:numId="23">
     <w:abstractNumId w:val="0"/>
   </w:num>
   <w:num w:numId="24">
-    <w:abstractNumId w:val="6"/>
+    <w:abstractNumId w:val="7"/>
   </w:num>
   <w:num w:numId="25">
+    <w:abstractNumId w:val="25"/>
+  </w:num>
+  <w:num w:numId="26">
+    <w:abstractNumId w:val="19"/>
+  </w:num>
+  <w:num w:numId="27">
+    <w:abstractNumId w:val="32"/>
+  </w:num>
+  <w:num w:numId="28">
+    <w:abstractNumId w:val="29"/>
+  </w:num>
+  <w:num w:numId="29">
+    <w:abstractNumId w:val="10"/>
+  </w:num>
+  <w:num w:numId="30">
+    <w:abstractNumId w:val="22"/>
+  </w:num>
+  <w:num w:numId="31">
+    <w:abstractNumId w:val="4"/>
+  </w:num>
+  <w:num w:numId="32">
     <w:abstractNumId w:val="23"/>
   </w:num>
-  <w:num w:numId="26">
-    <w:abstractNumId w:val="17"/>
+  <w:num w:numId="33">
+    <w:abstractNumId w:val="11"/>
   </w:num>
-  <w:num w:numId="27">
-    <w:abstractNumId w:val="30"/>
+  <w:num w:numId="34">
+    <w:abstractNumId w:val="2"/>
   </w:num>
-  <w:num w:numId="28">
-    <w:abstractNumId w:val="27"/>
-  </w:num>
-  <w:num w:numId="29">
-    <w:abstractNumId w:val="9"/>
-  </w:num>
-  <w:num w:numId="30">
-    <w:abstractNumId w:val="20"/>
-  </w:num>
-  <w:num w:numId="31">
-    <w:abstractNumId w:val="3"/>
-  </w:num>
-  <w:num w:numId="32">
-    <w:abstractNumId w:val="21"/>
-  </w:num>
-  <w:num w:numId="33">
-    <w:abstractNumId w:val="10"/>
+  <w:num w:numId="35">
+    <w:abstractNumId w:val="14"/>
   </w:num>
   <w:numIdMacAtCleanup w:val="11"/>
 </w:numbering>
@@ -20524,6 +20860,11 @@
       <w:shd w:val="clear" w:color="auto" w:fill="E1DFDD"/>
     </w:rPr>
   </w:style>
+  <w:style w:type="character" w:customStyle="1" w:styleId="apple-converted-space">
+    <w:name w:val="apple-converted-space"/>
+    <w:basedOn w:val="DefaultParagraphFont"/>
+    <w:rsid w:val="000E70D7"/>
+  </w:style>
 </w:styles>
 </file>
 
@@ -20815,7 +21156,7 @@
 </file>
 
 <file path=customXml/itemProps1.xml><?xml version="1.0" encoding="utf-8"?>
-<ds:datastoreItem xmlns:ds="http://schemas.openxmlformats.org/officeDocument/2006/customXml" ds:itemID="{64BB2FBD-BCB3-F44C-B87A-15F156E05349}">
+<ds:datastoreItem xmlns:ds="http://schemas.openxmlformats.org/officeDocument/2006/customXml" ds:itemID="{CAF15B6B-F559-EE41-B10E-0B405E1E0998}">
   <ds:schemaRefs>
     <ds:schemaRef ds:uri="http://schemas.openxmlformats.org/officeDocument/2006/bibliography"/>
   </ds:schemaRefs>

</xml_diff>